<commit_message>
HSP Abstract and Post Analyses
In this update, I created a folder for the 2025 HSP conference and uploaded copies of the abstract submitted 12/09. Additionally, I created a post_analyses folder with copies of the data before exclusions (data.csv) and after exclusions (data_clean.csv) and a concise version of the master analyses rmd file. Please see the Figures section for a comparison of how participants' categorization boundary of the ?s/?sh Talker production separated by Attended/Unattended Talker @tfjaeger

Co-Authored-By: Tim Florian Jaeger <fjaeger@ur.rochester.edu>
</commit_message>
<xml_diff>
--- a/writeups/notes/development/Exp.1_Notes.docx
+++ b/writeups/notes/development/Exp.1_Notes.docx
@@ -539,25 +539,14 @@
         </w:rPr>
         <w:t xml:space="preserve"> their 2005 paper, </w:t>
       </w:r>
-      <w:proofErr w:type="spellStart"/>
-      <w:r>
-        <w:rPr>
-          <w:rFonts w:ascii="Sylfaen" w:hAnsi="Sylfaen"/>
-          <w:color w:val="410C01"/>
-          <w:sz w:val="20"/>
-          <w:szCs w:val="20"/>
-        </w:rPr>
-        <w:t>Kraljic</w:t>
-      </w:r>
-      <w:proofErr w:type="spellEnd"/>
-      <w:r>
-        <w:rPr>
-          <w:rFonts w:ascii="Sylfaen" w:hAnsi="Sylfaen"/>
-          <w:color w:val="410C01"/>
-          <w:sz w:val="20"/>
-          <w:szCs w:val="20"/>
-        </w:rPr>
-        <w:t xml:space="preserve"> &amp; </w:t>
+      <w:r>
+        <w:rPr>
+          <w:rFonts w:ascii="Sylfaen" w:hAnsi="Sylfaen"/>
+          <w:color w:val="410C01"/>
+          <w:sz w:val="20"/>
+          <w:szCs w:val="20"/>
+        </w:rPr>
+        <w:t xml:space="preserve">Kraljic &amp; </w:t>
       </w:r>
       <w:r>
         <w:rPr>
@@ -4530,27 +4519,7 @@
           <w:sz w:val="20"/>
           <w:szCs w:val="20"/>
         </w:rPr>
-        <w:t xml:space="preserve"> works within the confines of the original stimuli from </w:t>
-      </w:r>
-      <w:proofErr w:type="spellStart"/>
-      <w:r>
-        <w:rPr>
-          <w:rFonts w:ascii="Sylfaen" w:hAnsi="Sylfaen"/>
-          <w:color w:val="410C01"/>
-          <w:sz w:val="20"/>
-          <w:szCs w:val="20"/>
-        </w:rPr>
-        <w:t>Kraljic</w:t>
-      </w:r>
-      <w:proofErr w:type="spellEnd"/>
-      <w:r>
-        <w:rPr>
-          <w:rFonts w:ascii="Sylfaen" w:hAnsi="Sylfaen"/>
-          <w:color w:val="410C01"/>
-          <w:sz w:val="20"/>
-          <w:szCs w:val="20"/>
-        </w:rPr>
-        <w:t xml:space="preserve"> &amp; Samuel, 2005.</w:t>
+        <w:t xml:space="preserve"> works within the confines of the original stimuli from Kraljic &amp; Samuel, 2005.</w:t>
       </w:r>
     </w:p>
     <w:p>

</xml_diff>